<commit_message>
Ajout d'une section sur les consommables dans le GDD. Ajout d'un fond et d'une nouvelle police pour l'écran titre
</commit_message>
<xml_diff>
--- a/Documentation/GDD.docx
+++ b/Documentation/GDD.docx
@@ -11745,10 +11745,7 @@
         <w:jc w:val="both"/>
       </w:pPr>
       <w:r>
-        <w:t xml:space="preserve">Spears are two handed. </w:t>
-      </w:r>
-      <w:r>
-        <w:t xml:space="preserve">There exist several subdivisions within the </w:t>
+        <w:t xml:space="preserve">Spears are two handed. There exist several subdivisions within the </w:t>
       </w:r>
       <w:r>
         <w:t>spear</w:t>
@@ -11948,10 +11945,7 @@
         <w:jc w:val="both"/>
       </w:pPr>
       <w:r>
-        <w:t>Claws</w:t>
-      </w:r>
-      <w:r>
-        <w:t xml:space="preserve"> are two handed. There exist several subdivisions within the </w:t>
+        <w:t xml:space="preserve">Claws are two handed. There exist several subdivisions within the </w:t>
       </w:r>
       <w:r>
         <w:t>claw</w:t>
@@ -12060,10 +12054,7 @@
         <w:jc w:val="both"/>
       </w:pPr>
       <w:r>
-        <w:t xml:space="preserve">Staves are two handed. </w:t>
-      </w:r>
-      <w:r>
-        <w:t xml:space="preserve">There exist several subdivisions within the </w:t>
+        <w:t xml:space="preserve">Staves are two handed. There exist several subdivisions within the </w:t>
       </w:r>
       <w:r>
         <w:t>staff</w:t>
@@ -12200,16 +12191,7 @@
         <w:jc w:val="both"/>
       </w:pPr>
       <w:r>
-        <w:t>Sceptres</w:t>
-      </w:r>
-      <w:r>
-        <w:t xml:space="preserve"> are two handed. There exist several subdivisions within the </w:t>
-      </w:r>
-      <w:r>
-        <w:t>sceptre</w:t>
-      </w:r>
-      <w:r>
-        <w:t xml:space="preserve"> class:</w:t>
+        <w:t>Sceptres are two handed. There exist several subdivisions within the sceptre class:</w:t>
       </w:r>
     </w:p>
     <w:p>
@@ -12319,13 +12301,7 @@
         <w:jc w:val="both"/>
       </w:pPr>
       <w:r>
-        <w:t>Grimoires</w:t>
-      </w:r>
-      <w:r>
-        <w:t xml:space="preserve"> are two handed. </w:t>
-      </w:r>
-      <w:r>
-        <w:t>They each hold a specific ability. Some grimoires are the sum of other grimoires, providing the abilities held by each.</w:t>
+        <w:t>Grimoires are two handed. They each hold a specific ability. Some grimoires are the sum of other grimoires, providing the abilities held by each.</w:t>
       </w:r>
     </w:p>
     <w:p>
@@ -12949,22 +12925,7 @@
         <w:jc w:val="both"/>
       </w:pPr>
       <w:r>
-        <w:t>Scythes</w:t>
-      </w:r>
-      <w:r>
-        <w:t xml:space="preserve"> are </w:t>
-      </w:r>
-      <w:r>
-        <w:t>two</w:t>
-      </w:r>
-      <w:r>
-        <w:t xml:space="preserve"> handed. There exist several subdivisions within the </w:t>
-      </w:r>
-      <w:r>
-        <w:t>scythe</w:t>
-      </w:r>
-      <w:r>
-        <w:t xml:space="preserve"> class:</w:t>
+        <w:t>Scythes are two handed. There exist several subdivisions within the scythe class:</w:t>
       </w:r>
     </w:p>
     <w:p>
@@ -13175,10 +13136,7 @@
               <w:jc w:val="both"/>
             </w:pPr>
             <w:r>
-              <w:t>Rank I</w:t>
-            </w:r>
-            <w:r>
-              <w:t>I</w:t>
+              <w:t>Rank II</w:t>
             </w:r>
           </w:p>
         </w:tc>
@@ -13209,10 +13167,7 @@
               <w:jc w:val="both"/>
             </w:pPr>
             <w:r>
-              <w:t>Rank I</w:t>
-            </w:r>
-            <w:r>
-              <w:t>II</w:t>
+              <w:t>Rank III</w:t>
             </w:r>
           </w:p>
         </w:tc>
@@ -13240,10 +13195,7 @@
               <w:jc w:val="both"/>
             </w:pPr>
             <w:r>
-              <w:t xml:space="preserve">Rank </w:t>
-            </w:r>
-            <w:r>
-              <w:t>IV</w:t>
+              <w:t>Rank IV</w:t>
             </w:r>
           </w:p>
         </w:tc>
@@ -13271,10 +13223,7 @@
               <w:jc w:val="both"/>
             </w:pPr>
             <w:r>
-              <w:t xml:space="preserve">Rank </w:t>
-            </w:r>
-            <w:r>
-              <w:t>V</w:t>
+              <w:t>Rank V</w:t>
             </w:r>
           </w:p>
         </w:tc>
@@ -13302,10 +13251,7 @@
               <w:jc w:val="both"/>
             </w:pPr>
             <w:r>
-              <w:t xml:space="preserve">Rank </w:t>
-            </w:r>
-            <w:r>
-              <w:t>VI</w:t>
+              <w:t>Rank VI</w:t>
             </w:r>
           </w:p>
         </w:tc>
@@ -13333,10 +13279,7 @@
               <w:jc w:val="both"/>
             </w:pPr>
             <w:r>
-              <w:t xml:space="preserve">Rank </w:t>
-            </w:r>
-            <w:r>
-              <w:t>VII</w:t>
+              <w:t>Rank VII</w:t>
             </w:r>
           </w:p>
         </w:tc>
@@ -13364,10 +13307,7 @@
               <w:jc w:val="both"/>
             </w:pPr>
             <w:r>
-              <w:t xml:space="preserve">Rank </w:t>
-            </w:r>
-            <w:r>
-              <w:t>VIII</w:t>
+              <w:t>Rank VIII</w:t>
             </w:r>
           </w:p>
         </w:tc>
@@ -13395,10 +13335,7 @@
               <w:jc w:val="both"/>
             </w:pPr>
             <w:r>
-              <w:t>Rank I</w:t>
-            </w:r>
-            <w:r>
-              <w:t>X</w:t>
+              <w:t>Rank IX</w:t>
             </w:r>
           </w:p>
         </w:tc>
@@ -13426,10 +13363,7 @@
               <w:jc w:val="both"/>
             </w:pPr>
             <w:r>
-              <w:t xml:space="preserve">Rank </w:t>
-            </w:r>
-            <w:r>
-              <w:t>X</w:t>
+              <w:t>Rank X</w:t>
             </w:r>
           </w:p>
         </w:tc>
@@ -13457,10 +13391,7 @@
               <w:jc w:val="both"/>
             </w:pPr>
             <w:r>
-              <w:t xml:space="preserve">Rank </w:t>
-            </w:r>
-            <w:r>
-              <w:t>XI</w:t>
+              <w:t>Rank XI</w:t>
             </w:r>
           </w:p>
         </w:tc>
@@ -13488,10 +13419,7 @@
               <w:jc w:val="both"/>
             </w:pPr>
             <w:r>
-              <w:t xml:space="preserve">Rank </w:t>
-            </w:r>
-            <w:r>
-              <w:t>XII</w:t>
+              <w:t>Rank XII</w:t>
             </w:r>
           </w:p>
         </w:tc>
@@ -14182,6 +14110,132 @@
       <w:r>
         <w:lastRenderedPageBreak/>
         <w:t>4.2 Consumables</w:t>
+      </w:r>
+    </w:p>
+    <w:p>
+      <w:pPr>
+        <w:jc w:val="both"/>
+      </w:pPr>
+      <w:r>
+        <w:t>Consumables come in 2 categories: potions and food. The main difference between them is when they may be used. Potions can be used in battle or in menus, while food can only be used in menus.</w:t>
+      </w:r>
+    </w:p>
+    <w:p>
+      <w:pPr>
+        <w:pStyle w:val="Titre3"/>
+      </w:pPr>
+      <w:r>
+        <w:t>4.2.1 Potions</w:t>
+      </w:r>
+    </w:p>
+    <w:p>
+      <w:pPr>
+        <w:jc w:val="both"/>
+      </w:pPr>
+      <w:r>
+        <w:t>Potions are consumables designed to be used in battle but can also be used on the field. Their effectiveness varies depending on the item. They can be classified in several subcategories:</w:t>
+      </w:r>
+    </w:p>
+    <w:p>
+      <w:pPr>
+        <w:pStyle w:val="Paragraphedeliste"/>
+        <w:numPr>
+          <w:ilvl w:val="0"/>
+          <w:numId w:val="55"/>
+        </w:numPr>
+        <w:jc w:val="both"/>
+      </w:pPr>
+      <w:r>
+        <w:t>Restoration items, designed to restore HP, MP or EP to a character. The healing portion has the Healing elemental affinity.</w:t>
+      </w:r>
+    </w:p>
+    <w:p>
+      <w:pPr>
+        <w:pStyle w:val="Paragraphedeliste"/>
+        <w:numPr>
+          <w:ilvl w:val="0"/>
+          <w:numId w:val="55"/>
+        </w:numPr>
+        <w:jc w:val="both"/>
+      </w:pPr>
+      <w:r>
+        <w:t>Damage items, designed to inflict damage to a resource to a character. It uses the Neutral elemental affinity by default, but the item can specifically change that.</w:t>
+      </w:r>
+    </w:p>
+    <w:p>
+      <w:pPr>
+        <w:pStyle w:val="Paragraphedeliste"/>
+        <w:numPr>
+          <w:ilvl w:val="0"/>
+          <w:numId w:val="55"/>
+        </w:numPr>
+        <w:jc w:val="both"/>
+      </w:pPr>
+      <w:r>
+        <w:t>Curative items, designed to cure status ailments.</w:t>
+      </w:r>
+    </w:p>
+    <w:p>
+      <w:pPr>
+        <w:pStyle w:val="Paragraphedeliste"/>
+        <w:numPr>
+          <w:ilvl w:val="0"/>
+          <w:numId w:val="55"/>
+        </w:numPr>
+        <w:jc w:val="both"/>
+      </w:pPr>
+      <w:r>
+        <w:t>Disruptive items, designed to inflict negative status ailments.</w:t>
+      </w:r>
+    </w:p>
+    <w:p>
+      <w:pPr>
+        <w:pStyle w:val="Paragraphedeliste"/>
+        <w:numPr>
+          <w:ilvl w:val="0"/>
+          <w:numId w:val="55"/>
+        </w:numPr>
+        <w:jc w:val="both"/>
+      </w:pPr>
+      <w:r>
+        <w:t>Enhancement items, designed to inflict positive status ailments.</w:t>
+      </w:r>
+    </w:p>
+    <w:p>
+      <w:pPr>
+        <w:pStyle w:val="Paragraphedeliste"/>
+        <w:numPr>
+          <w:ilvl w:val="0"/>
+          <w:numId w:val="55"/>
+        </w:numPr>
+        <w:jc w:val="both"/>
+      </w:pPr>
+      <w:r>
+        <w:t>Revival items, designed to remove the KO status from a target.</w:t>
+      </w:r>
+    </w:p>
+    <w:p>
+      <w:pPr>
+        <w:jc w:val="both"/>
+      </w:pPr>
+      <w:r>
+        <w:t>It is worth noting that some items may belong to several subcategories.</w:t>
+      </w:r>
+    </w:p>
+    <w:p>
+      <w:pPr>
+        <w:pStyle w:val="Titre3"/>
+      </w:pPr>
+      <w:r>
+        <w:t>4.2.2 Food</w:t>
+      </w:r>
+    </w:p>
+    <w:p>
+      <w:pPr>
+        <w:jc w:val="both"/>
+      </w:pPr>
+      <w:r>
+        <w:t>Food can only be consumed on the field. Its purpose is to provide various buffs or debuffs to a character before a battle. A character can only be affected by one food effect at a given time. The effect is removed after a certain in-game time has passed, when another food is consumed, or when the character KO’d. A special case regarding the timer exists: the effects can only wear off on the field. It means that entering a battle right before a battle starts will maintain the buff throughout the battle and is only removed once the battle ends.</w:t>
       </w:r>
     </w:p>
     <w:p>
@@ -17409,6 +17463,119 @@
     </w:lvl>
   </w:abstractNum>
   <w:abstractNum w:abstractNumId="27" w15:restartNumberingAfterBreak="0">
+    <w:nsid w:val="39B2214B"/>
+    <w:multiLevelType w:val="hybridMultilevel"/>
+    <w:tmpl w:val="FABC8802"/>
+    <w:lvl w:ilvl="0" w:tplc="080C0001">
+      <w:start w:val="1"/>
+      <w:numFmt w:val="bullet"/>
+      <w:lvlText w:val=""/>
+      <w:lvlJc w:val="left"/>
+      <w:pPr>
+        <w:ind w:left="720" w:hanging="360"/>
+      </w:pPr>
+      <w:rPr>
+        <w:rFonts w:ascii="Symbol" w:hAnsi="Symbol" w:hint="default"/>
+      </w:rPr>
+    </w:lvl>
+    <w:lvl w:ilvl="1" w:tplc="080C0003" w:tentative="1">
+      <w:start w:val="1"/>
+      <w:numFmt w:val="bullet"/>
+      <w:lvlText w:val="o"/>
+      <w:lvlJc w:val="left"/>
+      <w:pPr>
+        <w:ind w:left="1440" w:hanging="360"/>
+      </w:pPr>
+      <w:rPr>
+        <w:rFonts w:ascii="Courier New" w:hAnsi="Courier New" w:cs="Courier New" w:hint="default"/>
+      </w:rPr>
+    </w:lvl>
+    <w:lvl w:ilvl="2" w:tplc="080C0005" w:tentative="1">
+      <w:start w:val="1"/>
+      <w:numFmt w:val="bullet"/>
+      <w:lvlText w:val=""/>
+      <w:lvlJc w:val="left"/>
+      <w:pPr>
+        <w:ind w:left="2160" w:hanging="360"/>
+      </w:pPr>
+      <w:rPr>
+        <w:rFonts w:ascii="Wingdings" w:hAnsi="Wingdings" w:hint="default"/>
+      </w:rPr>
+    </w:lvl>
+    <w:lvl w:ilvl="3" w:tplc="080C0001" w:tentative="1">
+      <w:start w:val="1"/>
+      <w:numFmt w:val="bullet"/>
+      <w:lvlText w:val=""/>
+      <w:lvlJc w:val="left"/>
+      <w:pPr>
+        <w:ind w:left="2880" w:hanging="360"/>
+      </w:pPr>
+      <w:rPr>
+        <w:rFonts w:ascii="Symbol" w:hAnsi="Symbol" w:hint="default"/>
+      </w:rPr>
+    </w:lvl>
+    <w:lvl w:ilvl="4" w:tplc="080C0003" w:tentative="1">
+      <w:start w:val="1"/>
+      <w:numFmt w:val="bullet"/>
+      <w:lvlText w:val="o"/>
+      <w:lvlJc w:val="left"/>
+      <w:pPr>
+        <w:ind w:left="3600" w:hanging="360"/>
+      </w:pPr>
+      <w:rPr>
+        <w:rFonts w:ascii="Courier New" w:hAnsi="Courier New" w:cs="Courier New" w:hint="default"/>
+      </w:rPr>
+    </w:lvl>
+    <w:lvl w:ilvl="5" w:tplc="080C0005" w:tentative="1">
+      <w:start w:val="1"/>
+      <w:numFmt w:val="bullet"/>
+      <w:lvlText w:val=""/>
+      <w:lvlJc w:val="left"/>
+      <w:pPr>
+        <w:ind w:left="4320" w:hanging="360"/>
+      </w:pPr>
+      <w:rPr>
+        <w:rFonts w:ascii="Wingdings" w:hAnsi="Wingdings" w:hint="default"/>
+      </w:rPr>
+    </w:lvl>
+    <w:lvl w:ilvl="6" w:tplc="080C0001" w:tentative="1">
+      <w:start w:val="1"/>
+      <w:numFmt w:val="bullet"/>
+      <w:lvlText w:val=""/>
+      <w:lvlJc w:val="left"/>
+      <w:pPr>
+        <w:ind w:left="5040" w:hanging="360"/>
+      </w:pPr>
+      <w:rPr>
+        <w:rFonts w:ascii="Symbol" w:hAnsi="Symbol" w:hint="default"/>
+      </w:rPr>
+    </w:lvl>
+    <w:lvl w:ilvl="7" w:tplc="080C0003" w:tentative="1">
+      <w:start w:val="1"/>
+      <w:numFmt w:val="bullet"/>
+      <w:lvlText w:val="o"/>
+      <w:lvlJc w:val="left"/>
+      <w:pPr>
+        <w:ind w:left="5760" w:hanging="360"/>
+      </w:pPr>
+      <w:rPr>
+        <w:rFonts w:ascii="Courier New" w:hAnsi="Courier New" w:cs="Courier New" w:hint="default"/>
+      </w:rPr>
+    </w:lvl>
+    <w:lvl w:ilvl="8" w:tplc="080C0005" w:tentative="1">
+      <w:start w:val="1"/>
+      <w:numFmt w:val="bullet"/>
+      <w:lvlText w:val=""/>
+      <w:lvlJc w:val="left"/>
+      <w:pPr>
+        <w:ind w:left="6480" w:hanging="360"/>
+      </w:pPr>
+      <w:rPr>
+        <w:rFonts w:ascii="Wingdings" w:hAnsi="Wingdings" w:hint="default"/>
+      </w:rPr>
+    </w:lvl>
+  </w:abstractNum>
+  <w:abstractNum w:abstractNumId="28" w15:restartNumberingAfterBreak="0">
     <w:nsid w:val="3B3D5243"/>
     <w:multiLevelType w:val="hybridMultilevel"/>
     <w:tmpl w:val="23282F86"/>
@@ -17497,7 +17664,7 @@
       </w:pPr>
     </w:lvl>
   </w:abstractNum>
-  <w:abstractNum w:abstractNumId="28" w15:restartNumberingAfterBreak="0">
+  <w:abstractNum w:abstractNumId="29" w15:restartNumberingAfterBreak="0">
     <w:nsid w:val="3B655959"/>
     <w:multiLevelType w:val="hybridMultilevel"/>
     <w:tmpl w:val="EB940CDA"/>
@@ -17610,7 +17777,7 @@
       </w:rPr>
     </w:lvl>
   </w:abstractNum>
-  <w:abstractNum w:abstractNumId="29" w15:restartNumberingAfterBreak="0">
+  <w:abstractNum w:abstractNumId="30" w15:restartNumberingAfterBreak="0">
     <w:nsid w:val="3C710AD8"/>
     <w:multiLevelType w:val="hybridMultilevel"/>
     <w:tmpl w:val="70E0C7DE"/>
@@ -17723,7 +17890,7 @@
       </w:rPr>
     </w:lvl>
   </w:abstractNum>
-  <w:abstractNum w:abstractNumId="30" w15:restartNumberingAfterBreak="0">
+  <w:abstractNum w:abstractNumId="31" w15:restartNumberingAfterBreak="0">
     <w:nsid w:val="3F3A49BE"/>
     <w:multiLevelType w:val="hybridMultilevel"/>
     <w:tmpl w:val="99224458"/>
@@ -17836,7 +18003,7 @@
       </w:rPr>
     </w:lvl>
   </w:abstractNum>
-  <w:abstractNum w:abstractNumId="31" w15:restartNumberingAfterBreak="0">
+  <w:abstractNum w:abstractNumId="32" w15:restartNumberingAfterBreak="0">
     <w:nsid w:val="40C336A9"/>
     <w:multiLevelType w:val="hybridMultilevel"/>
     <w:tmpl w:val="0B249F16"/>
@@ -17949,7 +18116,7 @@
       </w:rPr>
     </w:lvl>
   </w:abstractNum>
-  <w:abstractNum w:abstractNumId="32" w15:restartNumberingAfterBreak="0">
+  <w:abstractNum w:abstractNumId="33" w15:restartNumberingAfterBreak="0">
     <w:nsid w:val="41E940EC"/>
     <w:multiLevelType w:val="hybridMultilevel"/>
     <w:tmpl w:val="A208748E"/>
@@ -18062,7 +18229,7 @@
       </w:rPr>
     </w:lvl>
   </w:abstractNum>
-  <w:abstractNum w:abstractNumId="33" w15:restartNumberingAfterBreak="0">
+  <w:abstractNum w:abstractNumId="34" w15:restartNumberingAfterBreak="0">
     <w:nsid w:val="41FA5323"/>
     <w:multiLevelType w:val="hybridMultilevel"/>
     <w:tmpl w:val="3D16BEDA"/>
@@ -18175,7 +18342,7 @@
       </w:rPr>
     </w:lvl>
   </w:abstractNum>
-  <w:abstractNum w:abstractNumId="34" w15:restartNumberingAfterBreak="0">
+  <w:abstractNum w:abstractNumId="35" w15:restartNumberingAfterBreak="0">
     <w:nsid w:val="42045B63"/>
     <w:multiLevelType w:val="hybridMultilevel"/>
     <w:tmpl w:val="666CACBE"/>
@@ -18288,7 +18455,7 @@
       </w:rPr>
     </w:lvl>
   </w:abstractNum>
-  <w:abstractNum w:abstractNumId="35" w15:restartNumberingAfterBreak="0">
+  <w:abstractNum w:abstractNumId="36" w15:restartNumberingAfterBreak="0">
     <w:nsid w:val="42643703"/>
     <w:multiLevelType w:val="hybridMultilevel"/>
     <w:tmpl w:val="71A65B4C"/>
@@ -18401,7 +18568,7 @@
       </w:rPr>
     </w:lvl>
   </w:abstractNum>
-  <w:abstractNum w:abstractNumId="36" w15:restartNumberingAfterBreak="0">
+  <w:abstractNum w:abstractNumId="37" w15:restartNumberingAfterBreak="0">
     <w:nsid w:val="446108B7"/>
     <w:multiLevelType w:val="hybridMultilevel"/>
     <w:tmpl w:val="1EAABFE2"/>
@@ -18490,7 +18657,7 @@
       </w:pPr>
     </w:lvl>
   </w:abstractNum>
-  <w:abstractNum w:abstractNumId="37" w15:restartNumberingAfterBreak="0">
+  <w:abstractNum w:abstractNumId="38" w15:restartNumberingAfterBreak="0">
     <w:nsid w:val="4A770B85"/>
     <w:multiLevelType w:val="hybridMultilevel"/>
     <w:tmpl w:val="402C672C"/>
@@ -18603,7 +18770,7 @@
       </w:rPr>
     </w:lvl>
   </w:abstractNum>
-  <w:abstractNum w:abstractNumId="38" w15:restartNumberingAfterBreak="0">
+  <w:abstractNum w:abstractNumId="39" w15:restartNumberingAfterBreak="0">
     <w:nsid w:val="4AD06097"/>
     <w:multiLevelType w:val="multilevel"/>
     <w:tmpl w:val="040223E2"/>
@@ -18724,7 +18891,7 @@
       </w:rPr>
     </w:lvl>
   </w:abstractNum>
-  <w:abstractNum w:abstractNumId="39" w15:restartNumberingAfterBreak="0">
+  <w:abstractNum w:abstractNumId="40" w15:restartNumberingAfterBreak="0">
     <w:nsid w:val="4EA3769E"/>
     <w:multiLevelType w:val="hybridMultilevel"/>
     <w:tmpl w:val="D3B417BE"/>
@@ -18837,7 +19004,7 @@
       </w:rPr>
     </w:lvl>
   </w:abstractNum>
-  <w:abstractNum w:abstractNumId="40" w15:restartNumberingAfterBreak="0">
+  <w:abstractNum w:abstractNumId="41" w15:restartNumberingAfterBreak="0">
     <w:nsid w:val="561F2C81"/>
     <w:multiLevelType w:val="hybridMultilevel"/>
     <w:tmpl w:val="0818FDF2"/>
@@ -18950,7 +19117,7 @@
       </w:rPr>
     </w:lvl>
   </w:abstractNum>
-  <w:abstractNum w:abstractNumId="41" w15:restartNumberingAfterBreak="0">
+  <w:abstractNum w:abstractNumId="42" w15:restartNumberingAfterBreak="0">
     <w:nsid w:val="568E4FE7"/>
     <w:multiLevelType w:val="hybridMultilevel"/>
     <w:tmpl w:val="86AAA69A"/>
@@ -19063,7 +19230,7 @@
       </w:rPr>
     </w:lvl>
   </w:abstractNum>
-  <w:abstractNum w:abstractNumId="42" w15:restartNumberingAfterBreak="0">
+  <w:abstractNum w:abstractNumId="43" w15:restartNumberingAfterBreak="0">
     <w:nsid w:val="57AD53D2"/>
     <w:multiLevelType w:val="hybridMultilevel"/>
     <w:tmpl w:val="D826E6E8"/>
@@ -19176,7 +19343,7 @@
       </w:rPr>
     </w:lvl>
   </w:abstractNum>
-  <w:abstractNum w:abstractNumId="43" w15:restartNumberingAfterBreak="0">
+  <w:abstractNum w:abstractNumId="44" w15:restartNumberingAfterBreak="0">
     <w:nsid w:val="5D670AC3"/>
     <w:multiLevelType w:val="hybridMultilevel"/>
     <w:tmpl w:val="2BC81C2A"/>
@@ -19289,7 +19456,7 @@
       </w:rPr>
     </w:lvl>
   </w:abstractNum>
-  <w:abstractNum w:abstractNumId="44" w15:restartNumberingAfterBreak="0">
+  <w:abstractNum w:abstractNumId="45" w15:restartNumberingAfterBreak="0">
     <w:nsid w:val="64560E07"/>
     <w:multiLevelType w:val="hybridMultilevel"/>
     <w:tmpl w:val="CC40525E"/>
@@ -19402,7 +19569,7 @@
       </w:rPr>
     </w:lvl>
   </w:abstractNum>
-  <w:abstractNum w:abstractNumId="45" w15:restartNumberingAfterBreak="0">
+  <w:abstractNum w:abstractNumId="46" w15:restartNumberingAfterBreak="0">
     <w:nsid w:val="686E03D0"/>
     <w:multiLevelType w:val="hybridMultilevel"/>
     <w:tmpl w:val="D074A776"/>
@@ -19515,7 +19682,7 @@
       </w:rPr>
     </w:lvl>
   </w:abstractNum>
-  <w:abstractNum w:abstractNumId="46" w15:restartNumberingAfterBreak="0">
+  <w:abstractNum w:abstractNumId="47" w15:restartNumberingAfterBreak="0">
     <w:nsid w:val="6A311782"/>
     <w:multiLevelType w:val="hybridMultilevel"/>
     <w:tmpl w:val="014E57D0"/>
@@ -19628,7 +19795,7 @@
       </w:rPr>
     </w:lvl>
   </w:abstractNum>
-  <w:abstractNum w:abstractNumId="47" w15:restartNumberingAfterBreak="0">
+  <w:abstractNum w:abstractNumId="48" w15:restartNumberingAfterBreak="0">
     <w:nsid w:val="6A3306D8"/>
     <w:multiLevelType w:val="hybridMultilevel"/>
     <w:tmpl w:val="7F1E32B4"/>
@@ -19741,7 +19908,7 @@
       </w:rPr>
     </w:lvl>
   </w:abstractNum>
-  <w:abstractNum w:abstractNumId="48" w15:restartNumberingAfterBreak="0">
+  <w:abstractNum w:abstractNumId="49" w15:restartNumberingAfterBreak="0">
     <w:nsid w:val="6D8E2058"/>
     <w:multiLevelType w:val="hybridMultilevel"/>
     <w:tmpl w:val="24C61F5A"/>
@@ -19854,7 +20021,7 @@
       </w:rPr>
     </w:lvl>
   </w:abstractNum>
-  <w:abstractNum w:abstractNumId="49" w15:restartNumberingAfterBreak="0">
+  <w:abstractNum w:abstractNumId="50" w15:restartNumberingAfterBreak="0">
     <w:nsid w:val="6F2B09A0"/>
     <w:multiLevelType w:val="hybridMultilevel"/>
     <w:tmpl w:val="02A24D06"/>
@@ -19967,7 +20134,7 @@
       </w:rPr>
     </w:lvl>
   </w:abstractNum>
-  <w:abstractNum w:abstractNumId="50" w15:restartNumberingAfterBreak="0">
+  <w:abstractNum w:abstractNumId="51" w15:restartNumberingAfterBreak="0">
     <w:nsid w:val="730F684C"/>
     <w:multiLevelType w:val="hybridMultilevel"/>
     <w:tmpl w:val="E4726978"/>
@@ -20080,7 +20247,7 @@
       </w:rPr>
     </w:lvl>
   </w:abstractNum>
-  <w:abstractNum w:abstractNumId="51" w15:restartNumberingAfterBreak="0">
+  <w:abstractNum w:abstractNumId="52" w15:restartNumberingAfterBreak="0">
     <w:nsid w:val="73612785"/>
     <w:multiLevelType w:val="hybridMultilevel"/>
     <w:tmpl w:val="A7782F8E"/>
@@ -20193,7 +20360,7 @@
       </w:rPr>
     </w:lvl>
   </w:abstractNum>
-  <w:abstractNum w:abstractNumId="52" w15:restartNumberingAfterBreak="0">
+  <w:abstractNum w:abstractNumId="53" w15:restartNumberingAfterBreak="0">
     <w:nsid w:val="7749004B"/>
     <w:multiLevelType w:val="hybridMultilevel"/>
     <w:tmpl w:val="DEA05658"/>
@@ -20306,7 +20473,7 @@
       </w:rPr>
     </w:lvl>
   </w:abstractNum>
-  <w:abstractNum w:abstractNumId="53" w15:restartNumberingAfterBreak="0">
+  <w:abstractNum w:abstractNumId="54" w15:restartNumberingAfterBreak="0">
     <w:nsid w:val="7A3D4A48"/>
     <w:multiLevelType w:val="hybridMultilevel"/>
     <w:tmpl w:val="FFAADAF0"/>
@@ -20420,25 +20587,25 @@
     </w:lvl>
   </w:abstractNum>
   <w:num w:numId="1" w16cid:durableId="129902044">
-    <w:abstractNumId w:val="36"/>
+    <w:abstractNumId w:val="37"/>
   </w:num>
   <w:num w:numId="2" w16cid:durableId="121266121">
-    <w:abstractNumId w:val="38"/>
+    <w:abstractNumId w:val="39"/>
   </w:num>
   <w:num w:numId="3" w16cid:durableId="1860778292">
     <w:abstractNumId w:val="23"/>
   </w:num>
   <w:num w:numId="4" w16cid:durableId="1820881880">
-    <w:abstractNumId w:val="47"/>
+    <w:abstractNumId w:val="48"/>
   </w:num>
   <w:num w:numId="5" w16cid:durableId="1682127005">
     <w:abstractNumId w:val="7"/>
   </w:num>
   <w:num w:numId="6" w16cid:durableId="1780024643">
-    <w:abstractNumId w:val="27"/>
+    <w:abstractNumId w:val="28"/>
   </w:num>
   <w:num w:numId="7" w16cid:durableId="1958297735">
-    <w:abstractNumId w:val="37"/>
+    <w:abstractNumId w:val="38"/>
   </w:num>
   <w:num w:numId="8" w16cid:durableId="943656171">
     <w:abstractNumId w:val="25"/>
@@ -20450,49 +20617,49 @@
     <w:abstractNumId w:val="15"/>
   </w:num>
   <w:num w:numId="11" w16cid:durableId="573393939">
-    <w:abstractNumId w:val="35"/>
+    <w:abstractNumId w:val="36"/>
   </w:num>
   <w:num w:numId="12" w16cid:durableId="349993314">
     <w:abstractNumId w:val="0"/>
   </w:num>
   <w:num w:numId="13" w16cid:durableId="695428851">
-    <w:abstractNumId w:val="42"/>
+    <w:abstractNumId w:val="43"/>
   </w:num>
   <w:num w:numId="14" w16cid:durableId="1957980070">
     <w:abstractNumId w:val="4"/>
   </w:num>
   <w:num w:numId="15" w16cid:durableId="220211705">
-    <w:abstractNumId w:val="51"/>
+    <w:abstractNumId w:val="52"/>
   </w:num>
   <w:num w:numId="16" w16cid:durableId="907879597">
     <w:abstractNumId w:val="21"/>
   </w:num>
   <w:num w:numId="17" w16cid:durableId="2064601778">
-    <w:abstractNumId w:val="28"/>
+    <w:abstractNumId w:val="29"/>
   </w:num>
   <w:num w:numId="18" w16cid:durableId="1854606859">
-    <w:abstractNumId w:val="48"/>
+    <w:abstractNumId w:val="49"/>
   </w:num>
   <w:num w:numId="19" w16cid:durableId="1389955672">
-    <w:abstractNumId w:val="52"/>
+    <w:abstractNumId w:val="53"/>
   </w:num>
   <w:num w:numId="20" w16cid:durableId="1794514376">
-    <w:abstractNumId w:val="29"/>
+    <w:abstractNumId w:val="30"/>
   </w:num>
   <w:num w:numId="21" w16cid:durableId="1109931882">
     <w:abstractNumId w:val="6"/>
   </w:num>
   <w:num w:numId="22" w16cid:durableId="1460538733">
-    <w:abstractNumId w:val="34"/>
+    <w:abstractNumId w:val="35"/>
   </w:num>
   <w:num w:numId="23" w16cid:durableId="1211577100">
     <w:abstractNumId w:val="10"/>
   </w:num>
   <w:num w:numId="24" w16cid:durableId="1496609215">
-    <w:abstractNumId w:val="53"/>
+    <w:abstractNumId w:val="54"/>
   </w:num>
   <w:num w:numId="25" w16cid:durableId="859658909">
-    <w:abstractNumId w:val="50"/>
+    <w:abstractNumId w:val="51"/>
   </w:num>
   <w:num w:numId="26" w16cid:durableId="2129665286">
     <w:abstractNumId w:val="19"/>
@@ -20501,25 +20668,25 @@
     <w:abstractNumId w:val="5"/>
   </w:num>
   <w:num w:numId="28" w16cid:durableId="263415819">
-    <w:abstractNumId w:val="31"/>
+    <w:abstractNumId w:val="32"/>
   </w:num>
   <w:num w:numId="29" w16cid:durableId="362559783">
-    <w:abstractNumId w:val="32"/>
+    <w:abstractNumId w:val="33"/>
   </w:num>
   <w:num w:numId="30" w16cid:durableId="155733723">
-    <w:abstractNumId w:val="44"/>
+    <w:abstractNumId w:val="45"/>
   </w:num>
   <w:num w:numId="31" w16cid:durableId="1491095012">
-    <w:abstractNumId w:val="41"/>
+    <w:abstractNumId w:val="42"/>
   </w:num>
   <w:num w:numId="32" w16cid:durableId="440533412">
     <w:abstractNumId w:val="16"/>
   </w:num>
   <w:num w:numId="33" w16cid:durableId="2114782964">
-    <w:abstractNumId w:val="45"/>
+    <w:abstractNumId w:val="46"/>
   </w:num>
   <w:num w:numId="34" w16cid:durableId="2026053705">
-    <w:abstractNumId w:val="39"/>
+    <w:abstractNumId w:val="40"/>
   </w:num>
   <w:num w:numId="35" w16cid:durableId="1809056071">
     <w:abstractNumId w:val="18"/>
@@ -20528,7 +20695,7 @@
     <w:abstractNumId w:val="17"/>
   </w:num>
   <w:num w:numId="37" w16cid:durableId="1900896167">
-    <w:abstractNumId w:val="33"/>
+    <w:abstractNumId w:val="34"/>
   </w:num>
   <w:num w:numId="38" w16cid:durableId="942690940">
     <w:abstractNumId w:val="24"/>
@@ -20537,7 +20704,7 @@
     <w:abstractNumId w:val="26"/>
   </w:num>
   <w:num w:numId="40" w16cid:durableId="548609518">
-    <w:abstractNumId w:val="46"/>
+    <w:abstractNumId w:val="47"/>
   </w:num>
   <w:num w:numId="41" w16cid:durableId="831991167">
     <w:abstractNumId w:val="2"/>
@@ -20549,22 +20716,22 @@
     <w:abstractNumId w:val="12"/>
   </w:num>
   <w:num w:numId="44" w16cid:durableId="1073895100">
-    <w:abstractNumId w:val="30"/>
+    <w:abstractNumId w:val="31"/>
   </w:num>
   <w:num w:numId="45" w16cid:durableId="186917985">
-    <w:abstractNumId w:val="43"/>
+    <w:abstractNumId w:val="44"/>
   </w:num>
   <w:num w:numId="46" w16cid:durableId="2029675353">
     <w:abstractNumId w:val="8"/>
   </w:num>
   <w:num w:numId="47" w16cid:durableId="1617297623">
-    <w:abstractNumId w:val="40"/>
+    <w:abstractNumId w:val="41"/>
   </w:num>
   <w:num w:numId="48" w16cid:durableId="600719554">
     <w:abstractNumId w:val="1"/>
   </w:num>
   <w:num w:numId="49" w16cid:durableId="574361072">
-    <w:abstractNumId w:val="49"/>
+    <w:abstractNumId w:val="50"/>
   </w:num>
   <w:num w:numId="50" w16cid:durableId="2122917723">
     <w:abstractNumId w:val="3"/>
@@ -20580,6 +20747,9 @@
   </w:num>
   <w:num w:numId="54" w16cid:durableId="423190251">
     <w:abstractNumId w:val="20"/>
+  </w:num>
+  <w:num w:numId="55" w16cid:durableId="693073328">
+    <w:abstractNumId w:val="27"/>
   </w:num>
 </w:numbering>
 </file>

</xml_diff>